<commit_message>
moved movie files to seperate folder
</commit_message>
<xml_diff>
--- a/traktor/mapping_ddj_1000/Support files/Source files/DDJ-1000 - Detailed manual.docx
+++ b/traktor/mapping_ddj_1000/Support files/Source files/DDJ-1000 - Detailed manual.docx
@@ -369,6 +369,32 @@
           <w:ilvl w:val="0"/>
           <w:numId w:val="15"/>
         </w:numPr>
+        <w:rPr>
+          <w:rStyle w:val="Hyperlink"/>
+          <w:color w:val="auto"/>
+          <w:u w:val="none"/>
+        </w:rPr>
+      </w:pPr>
+      <w:r>
+        <w:t xml:space="preserve">Video demo: </w:t>
+      </w:r>
+      <w:r>
+        <w:t xml:space="preserve"> </w:t>
+      </w:r>
+      <w:r>
+        <w:rPr>
+          <w:rStyle w:val="Hyperlink"/>
+        </w:rPr>
+        <w:t>https://youtu.be/NmO9673pHo0</w:t>
+      </w:r>
+    </w:p>
+    <w:p>
+      <w:pPr>
+        <w:pStyle w:val="bullet"/>
+        <w:numPr>
+          <w:ilvl w:val="0"/>
+          <w:numId w:val="15"/>
+        </w:numPr>
       </w:pPr>
       <w:r>
         <w:t xml:space="preserve">Documentation: </w:t>
@@ -378,35 +404,7 @@
           <w:rPr>
             <w:rStyle w:val="Hyperlink"/>
           </w:rPr>
-          <w:t>https://github.com/pestrela/music_scripts/blob/master/traktor/ddj_1000_traktor_mapping</w:t>
-        </w:r>
-      </w:hyperlink>
-      <w:r>
-        <w:t xml:space="preserve"> </w:t>
-      </w:r>
-    </w:p>
-    <w:p>
-      <w:pPr>
-        <w:pStyle w:val="bullet"/>
-        <w:numPr>
-          <w:ilvl w:val="0"/>
-          <w:numId w:val="15"/>
-        </w:numPr>
-        <w:rPr>
-          <w:rStyle w:val="Hyperlink"/>
-          <w:color w:val="auto"/>
-          <w:u w:val="none"/>
-        </w:rPr>
-      </w:pPr>
-      <w:r>
-        <w:t xml:space="preserve">Video demo: </w:t>
-      </w:r>
-      <w:hyperlink r:id="rId9" w:history="1">
-        <w:r>
-          <w:rPr>
-            <w:rStyle w:val="Hyperlink"/>
-          </w:rPr>
-          <w:t>https://youtu.be/h9tQZEHr8hk</w:t>
+          <w:t>https://github.com/pestrela/music_scripts/tree/master/traktor/mapping_ddj_1000</w:t>
         </w:r>
       </w:hyperlink>
     </w:p>
@@ -446,8 +444,16 @@
         <w:t>Quick overview</w:t>
       </w:r>
       <w:r>
-        <w:t>:  21x slides</w:t>
+        <w:t xml:space="preserve">:  </w:t>
       </w:r>
+      <w:hyperlink r:id="rId9" w:history="1">
+        <w:r>
+          <w:rPr>
+            <w:rStyle w:val="Hyperlink"/>
+          </w:rPr>
+          <w:t>21x slides</w:t>
+        </w:r>
+      </w:hyperlink>
     </w:p>
     <w:p>
       <w:pPr>
@@ -461,8 +467,16 @@
         <w:t>Installation guide</w:t>
       </w:r>
       <w:r>
-        <w:t>: 30x slides</w:t>
+        <w:t xml:space="preserve">: </w:t>
       </w:r>
+      <w:hyperlink r:id="rId10" w:history="1">
+        <w:r>
+          <w:rPr>
+            <w:rStyle w:val="Hyperlink"/>
+          </w:rPr>
+          <w:t>30x slides</w:t>
+        </w:r>
+      </w:hyperlink>
     </w:p>
     <w:p>
       <w:pPr>
@@ -476,8 +490,16 @@
         <w:t>FAQ</w:t>
       </w:r>
       <w:r>
-        <w:t>: 4x pages</w:t>
+        <w:t xml:space="preserve">: </w:t>
       </w:r>
+      <w:hyperlink r:id="rId11" w:history="1">
+        <w:r>
+          <w:rPr>
+            <w:rStyle w:val="Hyperlink"/>
+          </w:rPr>
+          <w:t>4x pages</w:t>
+        </w:r>
+      </w:hyperlink>
     </w:p>
     <w:p>
       <w:pPr>
@@ -494,8 +516,16 @@
         <w:t>manual</w:t>
       </w:r>
       <w:r>
-        <w:t>: 16x pages</w:t>
+        <w:t xml:space="preserve">: </w:t>
       </w:r>
+      <w:hyperlink r:id="rId12" w:history="1">
+        <w:r>
+          <w:rPr>
+            <w:rStyle w:val="Hyperlink"/>
+          </w:rPr>
+          <w:t>16x pages</w:t>
+        </w:r>
+      </w:hyperlink>
     </w:p>
     <w:p>
       <w:pPr>
@@ -512,10 +542,22 @@
         <w:t>Videos</w:t>
       </w:r>
       <w:r>
-        <w:t>: 5..30 minutes</w:t>
+        <w:t xml:space="preserve">: </w:t>
       </w:r>
-      <w:bookmarkStart w:id="0" w:name="_GoBack"/>
-      <w:bookmarkEnd w:id="0"/>
+      <w:hyperlink r:id="rId13" w:history="1">
+        <w:r>
+          <w:rPr>
+            <w:rStyle w:val="Hyperlink"/>
+          </w:rPr>
+          <w:t xml:space="preserve">between </w:t>
+        </w:r>
+        <w:r>
+          <w:rPr>
+            <w:rStyle w:val="Hyperlink"/>
+          </w:rPr>
+          <w:t>5..30 minutes</w:t>
+        </w:r>
+      </w:hyperlink>
     </w:p>
     <w:p>
       <w:pPr>
@@ -536,41 +578,6 @@
       </w:r>
       <w:r>
         <w:t>:</w:t>
-      </w:r>
-    </w:p>
-    <w:p>
-      <w:pPr>
-        <w:pStyle w:val="bullet"/>
-      </w:pPr>
-      <w:proofErr w:type="spellStart"/>
-      <w:r>
-        <w:t>Traktor</w:t>
-      </w:r>
-      <w:proofErr w:type="spellEnd"/>
-      <w:r>
-        <w:rPr>
-          <w:b/>
-        </w:rPr>
-        <w:t>:</w:t>
-      </w:r>
-      <w:r>
-        <w:t xml:space="preserve"> This mapping works perfectly in both </w:t>
-      </w:r>
-      <w:proofErr w:type="spellStart"/>
-      <w:r>
-        <w:t>Traktor</w:t>
-      </w:r>
-      <w:proofErr w:type="spellEnd"/>
-      <w:r>
-        <w:t xml:space="preserve"> Pro 3 and </w:t>
-      </w:r>
-      <w:proofErr w:type="spellStart"/>
-      <w:r>
-        <w:t>Traktor</w:t>
-      </w:r>
-      <w:proofErr w:type="spellEnd"/>
-      <w:r>
-        <w:t xml:space="preserve"> Pro 2.</w:t>
       </w:r>
     </w:p>
     <w:p>
@@ -604,7 +611,22 @@
         <w:t xml:space="preserve"> </w:t>
       </w:r>
       <w:r>
-        <w:t xml:space="preserve">Pretty good coverage, but not perfect. The zip file contains a specific TSI for the DDJ-800. </w:t>
+        <w:t xml:space="preserve">Pretty good, but not perfect. </w:t>
+      </w:r>
+      <w:r>
+        <w:t>The screens do work yet.  The zip</w:t>
+      </w:r>
+      <w:r>
+        <w:t xml:space="preserve"> </w:t>
+      </w:r>
+      <w:r>
+        <w:t xml:space="preserve">has a dedicated </w:t>
+      </w:r>
+      <w:r>
+        <w:t xml:space="preserve">TSI </w:t>
+      </w:r>
+      <w:r>
+        <w:t>for the 800.</w:t>
       </w:r>
     </w:p>
     <w:p>
@@ -624,12 +646,9 @@
         <w:t xml:space="preserve"> </w:t>
       </w:r>
       <w:r>
-        <w:t xml:space="preserve"> </w:t>
-      </w:r>
-      <w:r>
         <w:t xml:space="preserve">see </w:t>
       </w:r>
-      <w:hyperlink r:id="rId10" w:history="1">
+      <w:hyperlink r:id="rId14" w:history="1">
         <w:r>
           <w:rPr>
             <w:rStyle w:val="Hyperlink"/>
@@ -639,6 +658,59 @@
       </w:hyperlink>
       <w:r>
         <w:t xml:space="preserve"> </w:t>
+      </w:r>
+    </w:p>
+    <w:p>
+      <w:pPr>
+        <w:pStyle w:val="bullet"/>
+        <w:rPr>
+          <w:b/>
+        </w:rPr>
+      </w:pPr>
+      <w:proofErr w:type="spellStart"/>
+      <w:r>
+        <w:t>T</w:t>
+      </w:r>
+      <w:r>
+        <w:t>aktor</w:t>
+      </w:r>
+      <w:proofErr w:type="spellEnd"/>
+      <w:r>
+        <w:t xml:space="preserve"> </w:t>
+      </w:r>
+      <w:r>
+        <w:t>P</w:t>
+      </w:r>
+      <w:r>
+        <w:t xml:space="preserve">ro </w:t>
+      </w:r>
+      <w:r>
+        <w:t>2</w:t>
+      </w:r>
+      <w:r>
+        <w:rPr>
+          <w:b/>
+        </w:rPr>
+        <w:t>:</w:t>
+      </w:r>
+      <w:r>
+        <w:t xml:space="preserve"> This mapping works perfectly in both </w:t>
+      </w:r>
+      <w:proofErr w:type="spellStart"/>
+      <w:r>
+        <w:t>Traktor</w:t>
+      </w:r>
+      <w:proofErr w:type="spellEnd"/>
+      <w:r>
+        <w:t xml:space="preserve"> Pro 3 and </w:t>
+      </w:r>
+      <w:proofErr w:type="spellStart"/>
+      <w:r>
+        <w:t>Traktor</w:t>
+      </w:r>
+      <w:proofErr w:type="spellEnd"/>
+      <w:r>
+        <w:t xml:space="preserve"> Pro 2.</w:t>
       </w:r>
     </w:p>
     <w:p>
@@ -836,7 +908,7 @@
       <w:r>
         <w:t>All my mappings are a free gift to the community, to enable DJs to use their preferred Software with their preferred. If you want further appreciation, PayPal donations are welcome (</w:t>
       </w:r>
-      <w:hyperlink r:id="rId11" w:history="1">
+      <w:hyperlink r:id="rId15" w:history="1">
         <w:r>
           <w:rPr>
             <w:rStyle w:val="Hyperlink"/>
@@ -892,6 +964,164 @@
       <w:pPr>
         <w:pStyle w:val="heading"/>
       </w:pPr>
+      <w:r>
+        <w:t xml:space="preserve">  </w:t>
+      </w:r>
+    </w:p>
+    <w:p>
+      <w:pPr>
+        <w:pStyle w:val="heading"/>
+        <w:rPr>
+          <w:rStyle w:val="Hyperlink"/>
+        </w:rPr>
+      </w:pPr>
+      <w:proofErr w:type="gramStart"/>
+      <w:r>
+        <w:t>v6.6.0</w:t>
+      </w:r>
+      <w:proofErr w:type="gramEnd"/>
+      <w:r>
+        <w:t xml:space="preserve"> </w:t>
+      </w:r>
+      <w:r>
+        <w:t xml:space="preserve">DEMO </w:t>
+      </w:r>
+      <w:r>
+        <w:t xml:space="preserve">the "CDJ-edition":   </w:t>
+      </w:r>
+      <w:hyperlink r:id="rId16" w:history="1">
+        <w:r>
+          <w:rPr>
+            <w:rStyle w:val="Hyperlink"/>
+          </w:rPr>
+          <w:t>https://youtu.be/NmO9673pHo0</w:t>
+        </w:r>
+      </w:hyperlink>
+      <w:r>
+        <w:t xml:space="preserve"> </w:t>
+      </w:r>
+    </w:p>
+    <w:p>
+      <w:pPr>
+        <w:pStyle w:val="bullet"/>
+        <w:numPr>
+          <w:ilvl w:val="0"/>
+          <w:numId w:val="29"/>
+        </w:numPr>
+      </w:pPr>
+      <w:r>
+        <w:t>0:50 Overview of the new functions</w:t>
+      </w:r>
+    </w:p>
+    <w:p>
+      <w:pPr>
+        <w:pStyle w:val="bullet"/>
+        <w:numPr>
+          <w:ilvl w:val="0"/>
+          <w:numId w:val="29"/>
+        </w:numPr>
+      </w:pPr>
+      <w:r>
+        <w:t>1:45 Jog screens bug fixes</w:t>
+      </w:r>
+    </w:p>
+    <w:p>
+      <w:pPr>
+        <w:pStyle w:val="bullet"/>
+        <w:numPr>
+          <w:ilvl w:val="0"/>
+          <w:numId w:val="29"/>
+        </w:numPr>
+      </w:pPr>
+      <w:r>
+        <w:t>3:00 CDJ-like loops</w:t>
+      </w:r>
+    </w:p>
+    <w:p>
+      <w:pPr>
+        <w:pStyle w:val="bullet"/>
+        <w:numPr>
+          <w:ilvl w:val="0"/>
+          <w:numId w:val="29"/>
+        </w:numPr>
+      </w:pPr>
+      <w:r>
+        <w:t xml:space="preserve">5:20 </w:t>
+      </w:r>
+      <w:proofErr w:type="spellStart"/>
+      <w:r>
+        <w:t>Beatjump</w:t>
+      </w:r>
+      <w:proofErr w:type="spellEnd"/>
+      <w:r>
+        <w:t xml:space="preserve"> / loop move</w:t>
+      </w:r>
+    </w:p>
+    <w:p>
+      <w:pPr>
+        <w:pStyle w:val="bullet"/>
+        <w:numPr>
+          <w:ilvl w:val="0"/>
+          <w:numId w:val="29"/>
+        </w:numPr>
+      </w:pPr>
+      <w:r>
+        <w:t>6:15 Tone play 3x modes</w:t>
+      </w:r>
+    </w:p>
+    <w:p>
+      <w:pPr>
+        <w:pStyle w:val="bullet"/>
+        <w:numPr>
+          <w:ilvl w:val="0"/>
+          <w:numId w:val="29"/>
+        </w:numPr>
+      </w:pPr>
+      <w:r>
+        <w:t xml:space="preserve">8:10 </w:t>
+      </w:r>
+      <w:proofErr w:type="spellStart"/>
+      <w:r>
+        <w:t>Beatjump</w:t>
+      </w:r>
+      <w:proofErr w:type="spellEnd"/>
+      <w:r>
+        <w:t xml:space="preserve"> / loop mode pages</w:t>
+      </w:r>
+    </w:p>
+    <w:p>
+      <w:pPr>
+        <w:pStyle w:val="bullet"/>
+        <w:numPr>
+          <w:ilvl w:val="0"/>
+          <w:numId w:val="29"/>
+        </w:numPr>
+      </w:pPr>
+      <w:r>
+        <w:t>9:14 Configurable beatsync</w:t>
+      </w:r>
+    </w:p>
+    <w:p>
+      <w:pPr>
+        <w:pStyle w:val="bullet"/>
+        <w:numPr>
+          <w:ilvl w:val="0"/>
+          <w:numId w:val="29"/>
+        </w:numPr>
+      </w:pPr>
+      <w:r>
+        <w:t>11:14 Jog ring features</w:t>
+      </w:r>
+    </w:p>
+    <w:p>
+      <w:pPr>
+        <w:pStyle w:val="heading"/>
+      </w:pPr>
+    </w:p>
+    <w:p>
+      <w:pPr>
+        <w:pStyle w:val="heading"/>
+      </w:pPr>
       <w:proofErr w:type="gramStart"/>
       <w:r>
         <w:t>v6.5.0</w:t>
@@ -912,7 +1142,7 @@
       <w:r>
         <w:t xml:space="preserve">   </w:t>
       </w:r>
-      <w:hyperlink r:id="rId12" w:history="1">
+      <w:hyperlink r:id="rId17" w:history="1">
         <w:r>
           <w:rPr>
             <w:rStyle w:val="Hyperlink"/>
@@ -1085,15 +1315,15 @@
       </w:r>
       <w:proofErr w:type="gramEnd"/>
       <w:r>
-        <w:t xml:space="preserve"> Update</w:t>
+        <w:t xml:space="preserve"> </w:t>
       </w:r>
       <w:r>
-        <w:t xml:space="preserve"> description</w:t>
+        <w:t>DEMO Update</w:t>
       </w:r>
       <w:r>
         <w:t xml:space="preserve">: </w:t>
       </w:r>
-      <w:hyperlink r:id="rId13" w:history="1">
+      <w:hyperlink r:id="rId18" w:history="1">
         <w:r>
           <w:rPr>
             <w:rStyle w:val="Hyperlink"/>
@@ -1211,6 +1441,8 @@
       <w:pPr>
         <w:pStyle w:val="heading"/>
       </w:pPr>
+      <w:bookmarkStart w:id="0" w:name="_GoBack"/>
+      <w:bookmarkEnd w:id="0"/>
     </w:p>
     <w:p>
       <w:pPr>
@@ -1225,13 +1457,7 @@
         <w:t xml:space="preserve"> </w:t>
       </w:r>
       <w:r>
-        <w:t xml:space="preserve">Features / </w:t>
-      </w:r>
-      <w:r>
-        <w:t>D</w:t>
-      </w:r>
-      <w:r>
-        <w:t>emo</w:t>
+        <w:t>DEMO / FEATURES</w:t>
       </w:r>
       <w:r>
         <w:t>:</w:t>
@@ -1239,7 +1465,7 @@
       <w:r>
         <w:t xml:space="preserve">     </w:t>
       </w:r>
-      <w:hyperlink r:id="rId14" w:history="1">
+      <w:hyperlink r:id="rId19" w:history="1">
         <w:r>
           <w:rPr>
             <w:rStyle w:val="Hyperlink"/>
@@ -1376,6 +1602,7 @@
         <w:pStyle w:val="bullet"/>
       </w:pPr>
       <w:r>
+        <w:lastRenderedPageBreak/>
         <w:t>15:00 How to correct loops by +1 beat</w:t>
       </w:r>
     </w:p>
@@ -1602,7 +1829,6 @@
         <w:pStyle w:val="bullet"/>
       </w:pPr>
       <w:r>
-        <w:lastRenderedPageBreak/>
         <w:t xml:space="preserve">27:20 </w:t>
       </w:r>
       <w:proofErr w:type="spellStart"/>
@@ -1719,7 +1945,7 @@
       <w:r>
         <w:t xml:space="preserve">: </w:t>
       </w:r>
-      <w:hyperlink r:id="rId15" w:history="1">
+      <w:hyperlink r:id="rId20" w:history="1">
         <w:r>
           <w:rPr>
             <w:rStyle w:val="Hyperlink"/>
@@ -1767,7 +1993,7 @@
       <w:r>
         <w:t xml:space="preserve">Images: </w:t>
       </w:r>
-      <w:hyperlink r:id="rId16" w:history="1">
+      <w:hyperlink r:id="rId21" w:history="1">
         <w:r>
           <w:rPr>
             <w:rStyle w:val="Hyperlink"/>
@@ -1787,7 +2013,7 @@
       <w:r>
         <w:t xml:space="preserve">Technical discussion: </w:t>
       </w:r>
-      <w:hyperlink r:id="rId17" w:history="1">
+      <w:hyperlink r:id="rId22" w:history="1">
         <w:r>
           <w:rPr>
             <w:rStyle w:val="Hyperlink"/>
@@ -1851,7 +2077,7 @@
                     </pic:cNvPicPr>
                   </pic:nvPicPr>
                   <pic:blipFill>
-                    <a:blip r:embed="rId18">
+                    <a:blip r:embed="rId23">
                       <a:extLst>
                         <a:ext uri="{28A0092B-C50C-407E-A947-70E740481C1C}">
                           <a14:useLocalDpi xmlns:a14="http://schemas.microsoft.com/office/drawing/2010/main" val="0"/>
@@ -5225,7 +5451,7 @@
                     </pic:cNvPicPr>
                   </pic:nvPicPr>
                   <pic:blipFill>
-                    <a:blip r:embed="rId19">
+                    <a:blip r:embed="rId24">
                       <a:extLst>
                         <a:ext uri="{28A0092B-C50C-407E-A947-70E740481C1C}">
                           <a14:useLocalDpi xmlns:a14="http://schemas.microsoft.com/office/drawing/2010/main" val="0"/>
@@ -14255,7 +14481,7 @@
                     </pic:cNvPicPr>
                   </pic:nvPicPr>
                   <pic:blipFill>
-                    <a:blip r:embed="rId20">
+                    <a:blip r:embed="rId25">
                       <a:extLst>
                         <a:ext uri="{28A0092B-C50C-407E-A947-70E740481C1C}">
                           <a14:useLocalDpi xmlns:a14="http://schemas.microsoft.com/office/drawing/2010/main" val="0"/>
@@ -23223,7 +23449,7 @@
                     </pic:cNvPicPr>
                   </pic:nvPicPr>
                   <pic:blipFill>
-                    <a:blip r:embed="rId21">
+                    <a:blip r:embed="rId26">
                       <a:extLst>
                         <a:ext uri="{28A0092B-C50C-407E-A947-70E740481C1C}">
                           <a14:useLocalDpi xmlns:a14="http://schemas.microsoft.com/office/drawing/2010/main" val="0"/>
@@ -47377,6 +47603,119 @@
     </w:lvl>
   </w:abstractNum>
   <w:abstractNum w:abstractNumId="6">
+    <w:nsid w:val="0D9656CA"/>
+    <w:multiLevelType w:val="hybridMultilevel"/>
+    <w:tmpl w:val="AE185A54"/>
+    <w:lvl w:ilvl="0" w:tplc="04090001">
+      <w:start w:val="1"/>
+      <w:numFmt w:val="bullet"/>
+      <w:lvlText w:val=""/>
+      <w:lvlJc w:val="left"/>
+      <w:pPr>
+        <w:ind w:left="720" w:hanging="360"/>
+      </w:pPr>
+      <w:rPr>
+        <w:rFonts w:ascii="Symbol" w:hAnsi="Symbol" w:hint="default"/>
+      </w:rPr>
+    </w:lvl>
+    <w:lvl w:ilvl="1" w:tplc="04090003" w:tentative="1">
+      <w:start w:val="1"/>
+      <w:numFmt w:val="bullet"/>
+      <w:lvlText w:val="o"/>
+      <w:lvlJc w:val="left"/>
+      <w:pPr>
+        <w:ind w:left="1440" w:hanging="360"/>
+      </w:pPr>
+      <w:rPr>
+        <w:rFonts w:ascii="Courier New" w:hAnsi="Courier New" w:cs="Courier New" w:hint="default"/>
+      </w:rPr>
+    </w:lvl>
+    <w:lvl w:ilvl="2" w:tplc="04090005" w:tentative="1">
+      <w:start w:val="1"/>
+      <w:numFmt w:val="bullet"/>
+      <w:lvlText w:val=""/>
+      <w:lvlJc w:val="left"/>
+      <w:pPr>
+        <w:ind w:left="2160" w:hanging="360"/>
+      </w:pPr>
+      <w:rPr>
+        <w:rFonts w:ascii="Wingdings" w:hAnsi="Wingdings" w:hint="default"/>
+      </w:rPr>
+    </w:lvl>
+    <w:lvl w:ilvl="3" w:tplc="04090001" w:tentative="1">
+      <w:start w:val="1"/>
+      <w:numFmt w:val="bullet"/>
+      <w:lvlText w:val=""/>
+      <w:lvlJc w:val="left"/>
+      <w:pPr>
+        <w:ind w:left="2880" w:hanging="360"/>
+      </w:pPr>
+      <w:rPr>
+        <w:rFonts w:ascii="Symbol" w:hAnsi="Symbol" w:hint="default"/>
+      </w:rPr>
+    </w:lvl>
+    <w:lvl w:ilvl="4" w:tplc="04090003" w:tentative="1">
+      <w:start w:val="1"/>
+      <w:numFmt w:val="bullet"/>
+      <w:lvlText w:val="o"/>
+      <w:lvlJc w:val="left"/>
+      <w:pPr>
+        <w:ind w:left="3600" w:hanging="360"/>
+      </w:pPr>
+      <w:rPr>
+        <w:rFonts w:ascii="Courier New" w:hAnsi="Courier New" w:cs="Courier New" w:hint="default"/>
+      </w:rPr>
+    </w:lvl>
+    <w:lvl w:ilvl="5" w:tplc="04090005" w:tentative="1">
+      <w:start w:val="1"/>
+      <w:numFmt w:val="bullet"/>
+      <w:lvlText w:val=""/>
+      <w:lvlJc w:val="left"/>
+      <w:pPr>
+        <w:ind w:left="4320" w:hanging="360"/>
+      </w:pPr>
+      <w:rPr>
+        <w:rFonts w:ascii="Wingdings" w:hAnsi="Wingdings" w:hint="default"/>
+      </w:rPr>
+    </w:lvl>
+    <w:lvl w:ilvl="6" w:tplc="04090001" w:tentative="1">
+      <w:start w:val="1"/>
+      <w:numFmt w:val="bullet"/>
+      <w:lvlText w:val=""/>
+      <w:lvlJc w:val="left"/>
+      <w:pPr>
+        <w:ind w:left="5040" w:hanging="360"/>
+      </w:pPr>
+      <w:rPr>
+        <w:rFonts w:ascii="Symbol" w:hAnsi="Symbol" w:hint="default"/>
+      </w:rPr>
+    </w:lvl>
+    <w:lvl w:ilvl="7" w:tplc="04090003" w:tentative="1">
+      <w:start w:val="1"/>
+      <w:numFmt w:val="bullet"/>
+      <w:lvlText w:val="o"/>
+      <w:lvlJc w:val="left"/>
+      <w:pPr>
+        <w:ind w:left="5760" w:hanging="360"/>
+      </w:pPr>
+      <w:rPr>
+        <w:rFonts w:ascii="Courier New" w:hAnsi="Courier New" w:cs="Courier New" w:hint="default"/>
+      </w:rPr>
+    </w:lvl>
+    <w:lvl w:ilvl="8" w:tplc="04090005" w:tentative="1">
+      <w:start w:val="1"/>
+      <w:numFmt w:val="bullet"/>
+      <w:lvlText w:val=""/>
+      <w:lvlJc w:val="left"/>
+      <w:pPr>
+        <w:ind w:left="6480" w:hanging="360"/>
+      </w:pPr>
+      <w:rPr>
+        <w:rFonts w:ascii="Wingdings" w:hAnsi="Wingdings" w:hint="default"/>
+      </w:rPr>
+    </w:lvl>
+  </w:abstractNum>
+  <w:abstractNum w:abstractNumId="7">
     <w:nsid w:val="1804072E"/>
     <w:multiLevelType w:val="hybridMultilevel"/>
     <w:tmpl w:val="31C49E2C"/>
@@ -47489,7 +47828,7 @@
       </w:rPr>
     </w:lvl>
   </w:abstractNum>
-  <w:abstractNum w:abstractNumId="7">
+  <w:abstractNum w:abstractNumId="8">
     <w:nsid w:val="1B7A4AAE"/>
     <w:multiLevelType w:val="hybridMultilevel"/>
     <w:tmpl w:val="566E2C00"/>
@@ -47602,7 +47941,7 @@
       </w:rPr>
     </w:lvl>
   </w:abstractNum>
-  <w:abstractNum w:abstractNumId="8">
+  <w:abstractNum w:abstractNumId="9">
     <w:nsid w:val="21736FE4"/>
     <w:multiLevelType w:val="hybridMultilevel"/>
     <w:tmpl w:val="7C680742"/>
@@ -47716,7 +48055,7 @@
       </w:rPr>
     </w:lvl>
   </w:abstractNum>
-  <w:abstractNum w:abstractNumId="9">
+  <w:abstractNum w:abstractNumId="10">
     <w:nsid w:val="21DE0403"/>
     <w:multiLevelType w:val="hybridMultilevel"/>
     <w:tmpl w:val="4668703A"/>
@@ -47806,7 +48145,7 @@
       </w:pPr>
     </w:lvl>
   </w:abstractNum>
-  <w:abstractNum w:abstractNumId="10">
+  <w:abstractNum w:abstractNumId="11">
     <w:nsid w:val="261A6FE4"/>
     <w:multiLevelType w:val="hybridMultilevel"/>
     <w:tmpl w:val="B630BD24"/>
@@ -47919,7 +48258,7 @@
       </w:rPr>
     </w:lvl>
   </w:abstractNum>
-  <w:abstractNum w:abstractNumId="11">
+  <w:abstractNum w:abstractNumId="12">
     <w:nsid w:val="267E7B75"/>
     <w:multiLevelType w:val="hybridMultilevel"/>
     <w:tmpl w:val="FD00A9F6"/>
@@ -48032,7 +48371,7 @@
       </w:rPr>
     </w:lvl>
   </w:abstractNum>
-  <w:abstractNum w:abstractNumId="12">
+  <w:abstractNum w:abstractNumId="13">
     <w:nsid w:val="283371E8"/>
     <w:multiLevelType w:val="hybridMultilevel"/>
     <w:tmpl w:val="37981290"/>
@@ -48145,7 +48484,7 @@
       </w:rPr>
     </w:lvl>
   </w:abstractNum>
-  <w:abstractNum w:abstractNumId="13">
+  <w:abstractNum w:abstractNumId="14">
     <w:nsid w:val="2EFE7E60"/>
     <w:multiLevelType w:val="multilevel"/>
     <w:tmpl w:val="10785332"/>
@@ -48294,7 +48633,7 @@
       </w:rPr>
     </w:lvl>
   </w:abstractNum>
-  <w:abstractNum w:abstractNumId="14">
+  <w:abstractNum w:abstractNumId="15">
     <w:nsid w:val="3D5D4A4D"/>
     <w:multiLevelType w:val="hybridMultilevel"/>
     <w:tmpl w:val="75AE13C4"/>
@@ -48407,7 +48746,7 @@
       </w:rPr>
     </w:lvl>
   </w:abstractNum>
-  <w:abstractNum w:abstractNumId="15">
+  <w:abstractNum w:abstractNumId="16">
     <w:nsid w:val="3F224F45"/>
     <w:multiLevelType w:val="hybridMultilevel"/>
     <w:tmpl w:val="B19883B2"/>
@@ -48520,7 +48859,7 @@
       </w:rPr>
     </w:lvl>
   </w:abstractNum>
-  <w:abstractNum w:abstractNumId="16">
+  <w:abstractNum w:abstractNumId="17">
     <w:nsid w:val="41E6476B"/>
     <w:multiLevelType w:val="multilevel"/>
     <w:tmpl w:val="3E1070FE"/>
@@ -48669,7 +49008,7 @@
       </w:rPr>
     </w:lvl>
   </w:abstractNum>
-  <w:abstractNum w:abstractNumId="17">
+  <w:abstractNum w:abstractNumId="18">
     <w:nsid w:val="446D4B4C"/>
     <w:multiLevelType w:val="hybridMultilevel"/>
     <w:tmpl w:val="C77098A4"/>
@@ -48755,7 +49094,7 @@
       </w:pPr>
     </w:lvl>
   </w:abstractNum>
-  <w:abstractNum w:abstractNumId="18">
+  <w:abstractNum w:abstractNumId="19">
     <w:nsid w:val="4B2F7D2F"/>
     <w:multiLevelType w:val="hybridMultilevel"/>
     <w:tmpl w:val="437C556E"/>
@@ -48867,7 +49206,7 @@
       </w:rPr>
     </w:lvl>
   </w:abstractNum>
-  <w:abstractNum w:abstractNumId="19">
+  <w:abstractNum w:abstractNumId="20">
     <w:nsid w:val="4CD01F7C"/>
     <w:multiLevelType w:val="hybridMultilevel"/>
     <w:tmpl w:val="3BB27876"/>
@@ -48980,7 +49319,7 @@
       </w:rPr>
     </w:lvl>
   </w:abstractNum>
-  <w:abstractNum w:abstractNumId="20">
+  <w:abstractNum w:abstractNumId="21">
     <w:nsid w:val="556A05C3"/>
     <w:multiLevelType w:val="hybridMultilevel"/>
     <w:tmpl w:val="51F4935A"/>
@@ -49093,7 +49432,7 @@
       </w:rPr>
     </w:lvl>
   </w:abstractNum>
-  <w:abstractNum w:abstractNumId="21">
+  <w:abstractNum w:abstractNumId="22">
     <w:nsid w:val="58976537"/>
     <w:multiLevelType w:val="hybridMultilevel"/>
     <w:tmpl w:val="6BF64A6E"/>
@@ -49206,7 +49545,7 @@
       </w:rPr>
     </w:lvl>
   </w:abstractNum>
-  <w:abstractNum w:abstractNumId="22">
+  <w:abstractNum w:abstractNumId="23">
     <w:nsid w:val="62BD4671"/>
     <w:multiLevelType w:val="hybridMultilevel"/>
     <w:tmpl w:val="3D4A88C6"/>
@@ -49319,7 +49658,7 @@
       </w:rPr>
     </w:lvl>
   </w:abstractNum>
-  <w:abstractNum w:abstractNumId="23">
+  <w:abstractNum w:abstractNumId="24">
     <w:nsid w:val="645A1260"/>
     <w:multiLevelType w:val="hybridMultilevel"/>
     <w:tmpl w:val="40D2295A"/>
@@ -49432,7 +49771,7 @@
       </w:rPr>
     </w:lvl>
   </w:abstractNum>
-  <w:abstractNum w:abstractNumId="24">
+  <w:abstractNum w:abstractNumId="25">
     <w:nsid w:val="69757388"/>
     <w:multiLevelType w:val="multilevel"/>
     <w:tmpl w:val="1666C8B0"/>
@@ -49581,7 +49920,7 @@
       </w:rPr>
     </w:lvl>
   </w:abstractNum>
-  <w:abstractNum w:abstractNumId="25">
+  <w:abstractNum w:abstractNumId="26">
     <w:nsid w:val="6F002B4C"/>
     <w:multiLevelType w:val="hybridMultilevel"/>
     <w:tmpl w:val="6EB0F1D6"/>
@@ -49694,7 +50033,7 @@
       </w:rPr>
     </w:lvl>
   </w:abstractNum>
-  <w:abstractNum w:abstractNumId="26">
+  <w:abstractNum w:abstractNumId="27">
     <w:nsid w:val="70361067"/>
     <w:multiLevelType w:val="hybridMultilevel"/>
     <w:tmpl w:val="B22E3F7E"/>
@@ -49807,7 +50146,7 @@
       </w:rPr>
     </w:lvl>
   </w:abstractNum>
-  <w:abstractNum w:abstractNumId="27">
+  <w:abstractNum w:abstractNumId="28">
     <w:nsid w:val="7B7F0951"/>
     <w:multiLevelType w:val="hybridMultilevel"/>
     <w:tmpl w:val="6C64AB4E"/>
@@ -49898,13 +50237,13 @@
     </w:lvl>
   </w:abstractNum>
   <w:num w:numId="1">
-    <w:abstractNumId w:val="24"/>
+    <w:abstractNumId w:val="25"/>
   </w:num>
   <w:num w:numId="2">
-    <w:abstractNumId w:val="16"/>
+    <w:abstractNumId w:val="17"/>
   </w:num>
   <w:num w:numId="3">
-    <w:abstractNumId w:val="13"/>
+    <w:abstractNumId w:val="14"/>
   </w:num>
   <w:num w:numId="4">
     <w:abstractNumId w:val="2"/>
@@ -49916,70 +50255,73 @@
     <w:abstractNumId w:val="0"/>
   </w:num>
   <w:num w:numId="7">
-    <w:abstractNumId w:val="18"/>
+    <w:abstractNumId w:val="19"/>
   </w:num>
   <w:num w:numId="8">
-    <w:abstractNumId w:val="15"/>
+    <w:abstractNumId w:val="16"/>
   </w:num>
   <w:num w:numId="9">
-    <w:abstractNumId w:val="22"/>
+    <w:abstractNumId w:val="23"/>
   </w:num>
   <w:num w:numId="10">
-    <w:abstractNumId w:val="10"/>
+    <w:abstractNumId w:val="11"/>
   </w:num>
   <w:num w:numId="11">
-    <w:abstractNumId w:val="7"/>
+    <w:abstractNumId w:val="8"/>
   </w:num>
   <w:num w:numId="12">
-    <w:abstractNumId w:val="14"/>
+    <w:abstractNumId w:val="15"/>
   </w:num>
   <w:num w:numId="13">
     <w:abstractNumId w:val="4"/>
   </w:num>
   <w:num w:numId="14">
-    <w:abstractNumId w:val="11"/>
+    <w:abstractNumId w:val="12"/>
   </w:num>
   <w:num w:numId="15">
-    <w:abstractNumId w:val="19"/>
+    <w:abstractNumId w:val="20"/>
   </w:num>
   <w:num w:numId="16">
-    <w:abstractNumId w:val="6"/>
+    <w:abstractNumId w:val="7"/>
   </w:num>
   <w:num w:numId="17">
-    <w:abstractNumId w:val="8"/>
+    <w:abstractNumId w:val="9"/>
   </w:num>
   <w:num w:numId="18">
-    <w:abstractNumId w:val="17"/>
+    <w:abstractNumId w:val="18"/>
   </w:num>
   <w:num w:numId="19">
-    <w:abstractNumId w:val="27"/>
+    <w:abstractNumId w:val="28"/>
   </w:num>
   <w:num w:numId="20">
-    <w:abstractNumId w:val="9"/>
+    <w:abstractNumId w:val="10"/>
   </w:num>
   <w:num w:numId="21">
     <w:abstractNumId w:val="5"/>
   </w:num>
   <w:num w:numId="22">
-    <w:abstractNumId w:val="20"/>
+    <w:abstractNumId w:val="21"/>
   </w:num>
   <w:num w:numId="23">
-    <w:abstractNumId w:val="23"/>
+    <w:abstractNumId w:val="24"/>
   </w:num>
   <w:num w:numId="24">
-    <w:abstractNumId w:val="25"/>
+    <w:abstractNumId w:val="26"/>
   </w:num>
   <w:num w:numId="25">
-    <w:abstractNumId w:val="21"/>
+    <w:abstractNumId w:val="22"/>
   </w:num>
   <w:num w:numId="26">
     <w:abstractNumId w:val="1"/>
   </w:num>
   <w:num w:numId="27">
-    <w:abstractNumId w:val="12"/>
+    <w:abstractNumId w:val="13"/>
   </w:num>
   <w:num w:numId="28">
-    <w:abstractNumId w:val="26"/>
+    <w:abstractNumId w:val="27"/>
+  </w:num>
+  <w:num w:numId="29">
+    <w:abstractNumId w:val="6"/>
   </w:num>
 </w:numbering>
 </file>
@@ -51196,7 +51538,7 @@
 </file>
 
 <file path=customXml/itemProps1.xml><?xml version="1.0" encoding="utf-8"?>
-<ds:datastoreItem xmlns:ds="http://schemas.openxmlformats.org/officeDocument/2006/customXml" ds:itemID="{3B2C104C-FF94-466D-8308-3665D6BD1624}">
+<ds:datastoreItem xmlns:ds="http://schemas.openxmlformats.org/officeDocument/2006/customXml" ds:itemID="{727A822E-4B9C-4B0E-8FE0-E1BD22D88DFD}">
   <ds:schemaRefs>
     <ds:schemaRef ds:uri="http://schemas.openxmlformats.org/officeDocument/2006/bibliography"/>
   </ds:schemaRefs>

</xml_diff>